<commit_message>
feat: add letter form modal
</commit_message>
<xml_diff>
--- a/public/surat/surat-keterangan-tidak-mampu.docx
+++ b/public/surat/surat-keterangan-tidak-mampu.docx
@@ -430,6 +430,14 @@
           <w:szCs w:val="24"/>
         </w:rPr>
         <w:t>nama</w:t>
+      </w:r>
+      <w:r>
+        <w:rPr>
+          <w:rFonts w:ascii="Times New Roman" w:eastAsia="Times New Roman" w:hAnsi="Times New Roman" w:cs="Times New Roman"/>
+          <w:sz w:val="24"/>
+          <w:szCs w:val="24"/>
+        </w:rPr>
+        <w:t>1</w:t>
       </w:r>
       <w:r>
         <w:rPr>

</xml_diff>